<commit_message>
creation du fichier uml pour l'explacation
</commit_message>
<xml_diff>
--- a/FOAD/Uml/answer_objs.docx
+++ b/FOAD/Uml/answer_objs.docx
@@ -1146,8 +1146,162 @@
           <w:szCs w:val="32"/>
         </w:rPr>
       </w:pPr>
+      <w:r>
+        <w:rPr>
+          <w:rFonts w:ascii="Bahnschrift" w:hAnsi="Bahnschrift"/>
+          <w:sz w:val="32"/>
+          <w:szCs w:val="32"/>
+        </w:rPr>
+        <w:object w:dxaOrig="1525" w:dyaOrig="993" w14:anchorId="2BB4670B">
+          <v:shapetype id="_x0000_t75" coordsize="21600,21600" o:spt="75" o:preferrelative="t" path="m@4@5l@4@11@9@11@9@5xe" filled="f" stroked="f">
+            <v:stroke joinstyle="miter"/>
+            <v:formulas>
+              <v:f eqn="if lineDrawn pixelLineWidth 0"/>
+              <v:f eqn="sum @0 1 0"/>
+              <v:f eqn="sum 0 0 @1"/>
+              <v:f eqn="prod @2 1 2"/>
+              <v:f eqn="prod @3 21600 pixelWidth"/>
+              <v:f eqn="prod @3 21600 pixelHeight"/>
+              <v:f eqn="sum @0 0 1"/>
+              <v:f eqn="prod @6 1 2"/>
+              <v:f eqn="prod @7 21600 pixelWidth"/>
+              <v:f eqn="sum @8 21600 0"/>
+              <v:f eqn="prod @7 21600 pixelHeight"/>
+              <v:f eqn="sum @10 21600 0"/>
+            </v:formulas>
+            <v:path o:extrusionok="f" gradientshapeok="t" o:connecttype="rect"/>
+            <o:lock v:ext="edit" aspectratio="t"/>
+          </v:shapetype>
+          <v:shape id="_x0000_i1025" type="#_x0000_t75" style="width:76.2pt;height:49.8pt" o:ole="">
+            <v:imagedata r:id="rId6" o:title=""/>
+          </v:shape>
+          <o:OLEObject Type="Embed" ProgID="Package" ShapeID="_x0000_i1025" DrawAspect="Icon" ObjectID="_1653281145" r:id="rId7"/>
+        </w:object>
+      </w:r>
+    </w:p>
+    <w:p>
+      <w:pPr>
+        <w:rPr>
+          <w:rFonts w:ascii="Bahnschrift" w:hAnsi="Bahnschrift"/>
+        </w:rPr>
+      </w:pPr>
+      <w:r>
+        <w:rPr>
+          <w:rFonts w:ascii="Bahnschrift" w:hAnsi="Bahnschrift"/>
+        </w:rPr>
+        <w:t>La classe personnage reste inchangé, dû à la création du classe Interface qui définira des méthodes qui sera implémenté par les classes Homme, Femme …. Ceci permet de redéfinir les actions qui sera possible dans la méthode dance</w:t>
+      </w:r>
+      <w:r>
+        <w:rPr>
+          <w:rFonts w:ascii="Bahnschrift" w:hAnsi="Bahnschrift"/>
+        </w:rPr>
+        <w:t xml:space="preserve"> par chaque </w:t>
+      </w:r>
+      <w:r>
+        <w:rPr>
+          <w:rFonts w:ascii="Bahnschrift" w:hAnsi="Bahnschrift"/>
+        </w:rPr>
+        <w:t>classe qui l'</w:t>
+      </w:r>
+      <w:r>
+        <w:rPr>
+          <w:rFonts w:ascii="Bahnschrift" w:hAnsi="Bahnschrift"/>
+        </w:rPr>
+        <w:t>implémentera</w:t>
+      </w:r>
       <w:bookmarkStart w:id="0" w:name="_GoBack"/>
       <w:bookmarkEnd w:id="0"/>
+      <w:r>
+        <w:rPr>
+          <w:rFonts w:ascii="Bahnschrift" w:hAnsi="Bahnschrift"/>
+        </w:rPr>
+        <w:t xml:space="preserve">. </w:t>
+      </w:r>
+    </w:p>
+    <w:p>
+      <w:pPr>
+        <w:rPr>
+          <w:rFonts w:ascii="Bahnschrift" w:hAnsi="Bahnschrift"/>
+        </w:rPr>
+      </w:pPr>
+      <w:r>
+        <w:rPr>
+          <w:rFonts w:ascii="Bahnschrift" w:hAnsi="Bahnschrift"/>
+        </w:rPr>
+        <w:t>Ajout d'un attribue "</w:t>
+      </w:r>
+      <w:r>
+        <w:rPr>
+          <w:rFonts w:ascii="Bahnschrift" w:hAnsi="Bahnschrift"/>
+        </w:rPr>
+        <w:t>catégorie</w:t>
+      </w:r>
+      <w:r>
+        <w:rPr>
+          <w:rFonts w:ascii="Bahnschrift" w:hAnsi="Bahnschrift"/>
+        </w:rPr>
+        <w:t xml:space="preserve">" dans les classe Homme et Femme pour </w:t>
+      </w:r>
+      <w:r>
+        <w:rPr>
+          <w:rFonts w:ascii="Bahnschrift" w:hAnsi="Bahnschrift"/>
+        </w:rPr>
+        <w:t>définir</w:t>
+      </w:r>
+      <w:r>
+        <w:rPr>
+          <w:rFonts w:ascii="Bahnschrift" w:hAnsi="Bahnschrift"/>
+        </w:rPr>
+        <w:t xml:space="preserve"> la </w:t>
+      </w:r>
+      <w:r>
+        <w:rPr>
+          <w:rFonts w:ascii="Bahnschrift" w:hAnsi="Bahnschrift"/>
+        </w:rPr>
+        <w:t>catégorie</w:t>
+      </w:r>
+      <w:r>
+        <w:rPr>
+          <w:rFonts w:ascii="Bahnschrift" w:hAnsi="Bahnschrift"/>
+        </w:rPr>
+        <w:t xml:space="preserve"> de groupe </w:t>
+      </w:r>
+      <w:r>
+        <w:rPr>
+          <w:rFonts w:ascii="Bahnschrift" w:hAnsi="Bahnschrift"/>
+        </w:rPr>
+        <w:t>d'Age</w:t>
+      </w:r>
+      <w:r>
+        <w:rPr>
+          <w:rFonts w:ascii="Bahnschrift" w:hAnsi="Bahnschrift"/>
+        </w:rPr>
+        <w:t xml:space="preserve"> de la personne qui sera utiliser par </w:t>
+      </w:r>
+      <w:r>
+        <w:rPr>
+          <w:rFonts w:ascii="Bahnschrift" w:hAnsi="Bahnschrift"/>
+        </w:rPr>
+        <w:t>la méthode Danser</w:t>
+      </w:r>
+      <w:r>
+        <w:rPr>
+          <w:rFonts w:ascii="Bahnschrift" w:hAnsi="Bahnschrift"/>
+        </w:rPr>
+        <w:t>.</w:t>
+      </w:r>
+      <w:r>
+        <w:rPr>
+          <w:rFonts w:ascii="Bahnschrift" w:hAnsi="Bahnschrift"/>
+        </w:rPr>
+        <w:t xml:space="preserve"> </w:t>
+      </w:r>
+      <w:r>
+        <w:rPr>
+          <w:rFonts w:ascii="Bahnschrift" w:hAnsi="Bahnschrift"/>
+        </w:rPr>
+        <w:t xml:space="preserve"> </w:t>
+      </w:r>
     </w:p>
     <w:sectPr>
       <w:pgSz w:w="11906" w:h="16838"/>
@@ -2230,7 +2384,7 @@
 </file>
 
 <file path=customXml/itemProps1.xml><?xml version="1.0" encoding="utf-8"?>
-<ds:datastoreItem xmlns:ds="http://schemas.openxmlformats.org/officeDocument/2006/customXml" ds:itemID="{190032B0-F55A-484A-936A-6F061EA595FE}">
+<ds:datastoreItem xmlns:ds="http://schemas.openxmlformats.org/officeDocument/2006/customXml" ds:itemID="{4FD7499B-D3CC-4D07-BB14-6B4EC52A7E4F}">
   <ds:schemaRefs>
     <ds:schemaRef ds:uri="http://schemas.openxmlformats.org/officeDocument/2006/bibliography"/>
   </ds:schemaRefs>

</xml_diff>

<commit_message>
uml pour repondre à la structure
</commit_message>
<xml_diff>
--- a/FOAD/Uml/answer_objs.docx
+++ b/FOAD/Uml/answer_objs.docx
@@ -368,16 +368,8 @@
         <w:rPr>
           <w:rFonts w:ascii="Bahnschrift" w:hAnsi="Bahnschrift"/>
         </w:rPr>
-        <w:t xml:space="preserve">James </w:t>
-      </w:r>
-      <w:proofErr w:type="spellStart"/>
-      <w:r>
-        <w:rPr>
-          <w:rFonts w:ascii="Bahnschrift" w:hAnsi="Bahnschrift"/>
-        </w:rPr>
-        <w:t>Rumbaught</w:t>
-      </w:r>
-      <w:proofErr w:type="spellEnd"/>
+        <w:t>James Rumbaught</w:t>
+      </w:r>
     </w:p>
     <w:p>
       <w:pPr>
@@ -883,6 +875,24 @@
         <w:rPr>
           <w:rFonts w:ascii="Bahnschrift" w:hAnsi="Bahnschrift"/>
         </w:rPr>
+        <w:t>Terrestre</w:t>
+      </w:r>
+    </w:p>
+    <w:p>
+      <w:pPr>
+        <w:pStyle w:val="Paragraphedeliste"/>
+        <w:numPr>
+          <w:ilvl w:val="2"/>
+          <w:numId w:val="2"/>
+        </w:numPr>
+        <w:rPr>
+          <w:rFonts w:ascii="Bahnschrift" w:hAnsi="Bahnschrift"/>
+        </w:rPr>
+      </w:pPr>
+      <w:r>
+        <w:rPr>
+          <w:rFonts w:ascii="Bahnschrift" w:hAnsi="Bahnschrift"/>
+        </w:rPr>
         <w:t>Voiture</w:t>
       </w:r>
     </w:p>
@@ -890,6 +900,42 @@
       <w:pPr>
         <w:pStyle w:val="Paragraphedeliste"/>
         <w:numPr>
+          <w:ilvl w:val="2"/>
+          <w:numId w:val="2"/>
+        </w:numPr>
+        <w:rPr>
+          <w:rFonts w:ascii="Bahnschrift" w:hAnsi="Bahnschrift"/>
+        </w:rPr>
+      </w:pPr>
+      <w:r>
+        <w:rPr>
+          <w:rFonts w:ascii="Bahnschrift" w:hAnsi="Bahnschrift"/>
+        </w:rPr>
+        <w:t>Moto</w:t>
+      </w:r>
+    </w:p>
+    <w:p>
+      <w:pPr>
+        <w:pStyle w:val="Paragraphedeliste"/>
+        <w:numPr>
+          <w:ilvl w:val="2"/>
+          <w:numId w:val="2"/>
+        </w:numPr>
+        <w:rPr>
+          <w:rFonts w:ascii="Bahnschrift" w:hAnsi="Bahnschrift"/>
+        </w:rPr>
+      </w:pPr>
+      <w:r>
+        <w:rPr>
+          <w:rFonts w:ascii="Bahnschrift" w:hAnsi="Bahnschrift"/>
+        </w:rPr>
+        <w:t>Cheval</w:t>
+      </w:r>
+    </w:p>
+    <w:p>
+      <w:pPr>
+        <w:pStyle w:val="Paragraphedeliste"/>
+        <w:numPr>
           <w:ilvl w:val="1"/>
           <w:numId w:val="2"/>
         </w:numPr>
@@ -901,7 +947,25 @@
         <w:rPr>
           <w:rFonts w:ascii="Bahnschrift" w:hAnsi="Bahnschrift"/>
         </w:rPr>
-        <w:t>Moto</w:t>
+        <w:t>Aérien</w:t>
+      </w:r>
+    </w:p>
+    <w:p>
+      <w:pPr>
+        <w:pStyle w:val="Paragraphedeliste"/>
+        <w:numPr>
+          <w:ilvl w:val="2"/>
+          <w:numId w:val="2"/>
+        </w:numPr>
+        <w:rPr>
+          <w:rFonts w:ascii="Bahnschrift" w:hAnsi="Bahnschrift"/>
+        </w:rPr>
+      </w:pPr>
+      <w:r>
+        <w:rPr>
+          <w:rFonts w:ascii="Bahnschrift" w:hAnsi="Bahnschrift"/>
+        </w:rPr>
+        <w:t>Avion</w:t>
       </w:r>
     </w:p>
     <w:p>
@@ -919,14 +983,14 @@
         <w:rPr>
           <w:rFonts w:ascii="Bahnschrift" w:hAnsi="Bahnschrift"/>
         </w:rPr>
-        <w:t>Avion</w:t>
-      </w:r>
-    </w:p>
-    <w:p>
-      <w:pPr>
-        <w:pStyle w:val="Paragraphedeliste"/>
-        <w:numPr>
-          <w:ilvl w:val="1"/>
+        <w:t>Maritime</w:t>
+      </w:r>
+    </w:p>
+    <w:p>
+      <w:pPr>
+        <w:pStyle w:val="Paragraphedeliste"/>
+        <w:numPr>
+          <w:ilvl w:val="2"/>
           <w:numId w:val="2"/>
         </w:numPr>
         <w:rPr>
@@ -939,30 +1003,14 @@
         </w:rPr>
         <w:t>Sous-marin</w:t>
       </w:r>
-    </w:p>
-    <w:p>
-      <w:pPr>
-        <w:pStyle w:val="Paragraphedeliste"/>
-        <w:numPr>
-          <w:ilvl w:val="1"/>
-          <w:numId w:val="2"/>
-        </w:numPr>
-        <w:rPr>
-          <w:rFonts w:ascii="Bahnschrift" w:hAnsi="Bahnschrift"/>
-        </w:rPr>
-      </w:pPr>
-      <w:r>
-        <w:rPr>
-          <w:rFonts w:ascii="Bahnschrift" w:hAnsi="Bahnschrift"/>
-        </w:rPr>
-        <w:t>Cheval</w:t>
-      </w:r>
-    </w:p>
-    <w:p>
-      <w:pPr>
-        <w:pStyle w:val="Paragraphedeliste"/>
-        <w:numPr>
-          <w:ilvl w:val="1"/>
+      <w:bookmarkStart w:id="0" w:name="_GoBack"/>
+      <w:bookmarkEnd w:id="0"/>
+    </w:p>
+    <w:p>
+      <w:pPr>
+        <w:pStyle w:val="Paragraphedeliste"/>
+        <w:numPr>
+          <w:ilvl w:val="2"/>
           <w:numId w:val="2"/>
         </w:numPr>
         <w:rPr>
@@ -1175,7 +1223,7 @@
           <v:shape id="_x0000_i1025" type="#_x0000_t75" style="width:76.2pt;height:49.8pt" o:ole="">
             <v:imagedata r:id="rId6" o:title=""/>
           </v:shape>
-          <o:OLEObject Type="Embed" ProgID="Package" ShapeID="_x0000_i1025" DrawAspect="Icon" ObjectID="_1653281145" r:id="rId7"/>
+          <o:OLEObject Type="Embed" ProgID="Package" ShapeID="_x0000_i1025" DrawAspect="Icon" ObjectID="_1653302624" r:id="rId7"/>
         </w:object>
       </w:r>
     </w:p>
@@ -1209,8 +1257,6 @@
         </w:rPr>
         <w:t>implémentera</w:t>
       </w:r>
-      <w:bookmarkStart w:id="0" w:name="_GoBack"/>
-      <w:bookmarkEnd w:id="0"/>
       <w:r>
         <w:rPr>
           <w:rFonts w:ascii="Bahnschrift" w:hAnsi="Bahnschrift"/>
@@ -2384,7 +2430,7 @@
 </file>
 
 <file path=customXml/itemProps1.xml><?xml version="1.0" encoding="utf-8"?>
-<ds:datastoreItem xmlns:ds="http://schemas.openxmlformats.org/officeDocument/2006/customXml" ds:itemID="{4FD7499B-D3CC-4D07-BB14-6B4EC52A7E4F}">
+<ds:datastoreItem xmlns:ds="http://schemas.openxmlformats.org/officeDocument/2006/customXml" ds:itemID="{93E26BB5-D41A-46F3-B99F-5D2A42A7A591}">
   <ds:schemaRefs>
     <ds:schemaRef ds:uri="http://schemas.openxmlformats.org/officeDocument/2006/bibliography"/>
   </ds:schemaRefs>

</xml_diff>